<commit_message>
Fixing Use Case Model
</commit_message>
<xml_diff>
--- a/CS251-SE2014-Phase-1-SRS-Template-v1.0-Ahmed-Salama-20130017.docx
+++ b/CS251-SE2014-Phase-1-SRS-Template-v1.0-Ahmed-Salama-20130017.docx
@@ -4002,23 +4002,16 @@
         <w:pStyle w:val="Heading1"/>
       </w:pPr>
       <w:bookmarkStart w:id="10" w:name="_Toc433985272"/>
+      <w:bookmarkStart w:id="11" w:name="_GoBack"/>
       <w:r>
         <w:rPr>
           <w:noProof/>
         </w:rPr>
         <w:drawing>
-          <wp:anchor distT="0" distB="0" distL="114300" distR="114300" simplePos="0" relativeHeight="251646464" behindDoc="1" locked="0" layoutInCell="1" allowOverlap="1" wp14:anchorId="07610E46" wp14:editId="316D390B">
-            <wp:simplePos x="0" y="0"/>
-            <wp:positionH relativeFrom="column">
-              <wp:posOffset>-781771</wp:posOffset>
-            </wp:positionH>
-            <wp:positionV relativeFrom="paragraph">
-              <wp:posOffset>165460</wp:posOffset>
-            </wp:positionV>
-            <wp:extent cx="7735330" cy="5718810"/>
+          <wp:inline distT="0" distB="0" distL="0" distR="0">
+            <wp:extent cx="6126480" cy="4488180"/>
             <wp:effectExtent l="0" t="0" r="0" b="0"/>
-            <wp:wrapNone/>
-            <wp:docPr id="32" name="Picture 32"/>
+            <wp:docPr id="1" name="Picture 1"/>
             <wp:cNvGraphicFramePr>
               <a:graphicFrameLocks xmlns:a="http://schemas.openxmlformats.org/drawingml/2006/main" noChangeAspect="1"/>
             </wp:cNvGraphicFramePr>
@@ -4026,7 +4019,7 @@
               <a:graphicData uri="http://schemas.openxmlformats.org/drawingml/2006/picture">
                 <pic:pic xmlns:pic="http://schemas.openxmlformats.org/drawingml/2006/picture">
                   <pic:nvPicPr>
-                    <pic:cNvPr id="32" name="UML hast5dmo.png"/>
+                    <pic:cNvPr id="1" name="Untitled.png"/>
                     <pic:cNvPicPr/>
                   </pic:nvPicPr>
                   <pic:blipFill>
@@ -4044,7 +4037,7 @@
                   <pic:spPr>
                     <a:xfrm>
                       <a:off x="0" y="0"/>
-                      <a:ext cx="7738489" cy="5721146"/>
+                      <a:ext cx="6126480" cy="4488180"/>
                     </a:xfrm>
                     <a:prstGeom prst="rect">
                       <a:avLst/>
@@ -4053,15 +4046,10 @@
                 </pic:pic>
               </a:graphicData>
             </a:graphic>
-            <wp14:sizeRelH relativeFrom="margin">
-              <wp14:pctWidth>0</wp14:pctWidth>
-            </wp14:sizeRelH>
-            <wp14:sizeRelV relativeFrom="margin">
-              <wp14:pctHeight>0</wp14:pctHeight>
-            </wp14:sizeRelV>
-          </wp:anchor>
+          </wp:inline>
         </w:drawing>
       </w:r>
+      <w:bookmarkEnd w:id="11"/>
       <w:r>
         <w:t>Use Case Model</w:t>
       </w:r>
@@ -4151,12 +4139,11 @@
       <w:pPr>
         <w:pStyle w:val="Heading2"/>
       </w:pPr>
-      <w:bookmarkStart w:id="11" w:name="_Toc433985273"/>
+      <w:bookmarkStart w:id="12" w:name="_Toc433985273"/>
       <w:r>
-        <w:lastRenderedPageBreak/>
         <w:t>Use Case Tables</w:t>
       </w:r>
-      <w:bookmarkEnd w:id="11"/>
+      <w:bookmarkEnd w:id="12"/>
     </w:p>
     <w:p>
       <w:pPr>
@@ -5876,6 +5863,7 @@
           </w:tcPr>
           <w:p>
             <w:r>
+              <w:lastRenderedPageBreak/>
               <w:t>Flow of events:</w:t>
             </w:r>
           </w:p>
@@ -6610,7 +6598,6 @@
           </w:tcPr>
           <w:p>
             <w:r>
-              <w:lastRenderedPageBreak/>
               <w:t>Use Case ID:</w:t>
             </w:r>
           </w:p>
@@ -7343,7 +7330,6 @@
           </w:tcPr>
           <w:p>
             <w:r>
-              <w:lastRenderedPageBreak/>
               <w:t>Use Case ID:</w:t>
             </w:r>
           </w:p>
@@ -8001,7 +7987,6 @@
           </w:tcPr>
           <w:p>
             <w:r>
-              <w:lastRenderedPageBreak/>
               <w:t>Use Case ID:</w:t>
             </w:r>
           </w:p>
@@ -8208,6 +8193,7 @@
           </w:tcPr>
           <w:p>
             <w:r>
+              <w:lastRenderedPageBreak/>
               <w:t>Flow of events:</w:t>
             </w:r>
           </w:p>
@@ -8768,6 +8754,7 @@
           </w:tcPr>
           <w:p>
             <w:r>
+              <w:lastRenderedPageBreak/>
               <w:t>Pre</w:t>
             </w:r>
             <w:r>
@@ -9390,7 +9377,6 @@
           </w:tcPr>
           <w:p>
             <w:r>
-              <w:lastRenderedPageBreak/>
               <w:t>Use Case ID:</w:t>
             </w:r>
           </w:p>
@@ -9551,6 +9537,7 @@
           </w:tcPr>
           <w:p>
             <w:r>
+              <w:lastRenderedPageBreak/>
               <w:t>Post</w:t>
             </w:r>
             <w:r>
@@ -10131,7 +10118,6 @@
           </w:tcPr>
           <w:p>
             <w:r>
-              <w:lastRenderedPageBreak/>
               <w:t>Use Case ID:</w:t>
             </w:r>
           </w:p>
@@ -10292,6 +10278,7 @@
           </w:tcPr>
           <w:p>
             <w:r>
+              <w:lastRenderedPageBreak/>
               <w:t>Post</w:t>
             </w:r>
             <w:r>
@@ -10847,7 +10834,6 @@
           </w:tcPr>
           <w:p>
             <w:r>
-              <w:lastRenderedPageBreak/>
               <w:t>Use Case ID:</w:t>
             </w:r>
           </w:p>
@@ -10974,6 +10960,7 @@
           </w:tcPr>
           <w:p>
             <w:r>
+              <w:lastRenderedPageBreak/>
               <w:t>Pre</w:t>
             </w:r>
             <w:r>
@@ -11604,6 +11591,7 @@
           </w:tcPr>
           <w:p>
             <w:r>
+              <w:lastRenderedPageBreak/>
               <w:t>Acto</w:t>
             </w:r>
             <w:r>
@@ -12394,6 +12382,7 @@
           </w:tcPr>
           <w:p>
             <w:r>
+              <w:lastRenderedPageBreak/>
               <w:t>Acto</w:t>
             </w:r>
             <w:r>
@@ -13212,7 +13201,6 @@
           </w:tcPr>
           <w:p>
             <w:r>
-              <w:lastRenderedPageBreak/>
               <w:t>Use Case ID:</w:t>
             </w:r>
           </w:p>
@@ -13291,6 +13279,7 @@
           </w:tcPr>
           <w:p>
             <w:r>
+              <w:lastRenderedPageBreak/>
               <w:t>Acto</w:t>
             </w:r>
             <w:r>
@@ -13922,7 +13911,6 @@
           </w:tcPr>
           <w:p>
             <w:r>
-              <w:lastRenderedPageBreak/>
               <w:t>Use Case ID:</w:t>
             </w:r>
           </w:p>
@@ -13961,6 +13949,7 @@
           </w:tcPr>
           <w:p>
             <w:r>
+              <w:lastRenderedPageBreak/>
               <w:t>Use Case Name:</w:t>
             </w:r>
           </w:p>
@@ -16171,7 +16160,7 @@
             </w:tcBorders>
           </w:tcPr>
           <w:p>
-            <w:bookmarkStart w:id="12" w:name="_Toc433985274"/>
+            <w:bookmarkStart w:id="13" w:name="_Toc433985274"/>
             <w:r>
               <w:lastRenderedPageBreak/>
               <w:t>Use Case ID:</w:t>
@@ -16895,7 +16884,7 @@
         <w:lastRenderedPageBreak/>
         <w:t>Ownership Report</w:t>
       </w:r>
-      <w:bookmarkEnd w:id="12"/>
+      <w:bookmarkEnd w:id="13"/>
     </w:p>
     <w:p/>
     <w:tbl>
@@ -17030,8 +17019,6 @@
               </w:rPr>
               <w:t>Eslam Mohamed Mohamed</w:t>
             </w:r>
-            <w:bookmarkStart w:id="13" w:name="_GoBack"/>
-            <w:bookmarkEnd w:id="13"/>
           </w:p>
         </w:tc>
       </w:tr>
@@ -17248,7 +17235,7 @@
           <w:rPr>
             <w:noProof/>
           </w:rPr>
-          <w:t>28</w:t>
+          <w:t>11</w:t>
         </w:r>
         <w:r>
           <w:fldChar w:fldCharType="end"/>
@@ -21918,7 +21905,7 @@
 </file>
 
 <file path=customXml/itemProps1.xml><?xml version="1.0" encoding="utf-8"?>
-<ds:datastoreItem xmlns:ds="http://schemas.openxmlformats.org/officeDocument/2006/customXml" ds:itemID="{6281D367-80ED-40C7-8EE2-C420C6B4B00A}">
+<ds:datastoreItem xmlns:ds="http://schemas.openxmlformats.org/officeDocument/2006/customXml" ds:itemID="{09E3DE75-E9AA-4399-9EC7-38DBB5C67A67}">
   <ds:schemaRefs>
     <ds:schemaRef ds:uri="http://schemas.openxmlformats.org/officeDocument/2006/bibliography"/>
   </ds:schemaRefs>

</xml_diff>